<commit_message>
Modificata spiegazione manipolazione stringhe
</commit_message>
<xml_diff>
--- a/progetto_S11L5.docx
+++ b/progetto_S11L5.docx
@@ -1264,8 +1264,8 @@
           <w:lang w:bidi="it-IT"/>
         </w:rPr>
       </w:pPr>
-      <w:bookmarkStart w:id="0" w:name="_Hlk501114800"/>
-      <w:bookmarkStart w:id="1" w:name="_Toc166205291"/>
+      <w:bookmarkStart w:id="0" w:name="_Toc166205291"/>
+      <w:bookmarkStart w:id="1" w:name="_Hlk501114800"/>
       <w:r>
         <w:rPr>
           <w:lang w:bidi="it-IT"/>
@@ -1273,7 +1273,7 @@
         <w:lastRenderedPageBreak/>
         <w:t>TRACCIA</w:t>
       </w:r>
-      <w:bookmarkEnd w:id="1"/>
+      <w:bookmarkEnd w:id="0"/>
     </w:p>
     <w:p>
       <w:pPr>
@@ -1282,7 +1282,7 @@
         </w:rPr>
       </w:pPr>
     </w:p>
-    <w:bookmarkEnd w:id="0"/>
+    <w:bookmarkEnd w:id="1"/>
     <w:p>
       <w:r>
         <w:t xml:space="preserve">Con riferimento al codice presente nelle slide successive, rispondere ai seguenti quesiti: </w:t>
@@ -2493,21 +2493,7 @@
                 <w:rFonts w:asciiTheme="majorHAnsi" w:eastAsiaTheme="majorEastAsia" w:hAnsiTheme="majorHAnsi" w:cstheme="majorBidi"/>
                 <w:szCs w:val="24"/>
               </w:rPr>
-              <w:t>EDI="C:\Program and</w:t>
-            </w:r>
-            <w:r>
-              <w:rPr>
-                <w:rFonts w:asciiTheme="majorHAnsi" w:eastAsiaTheme="majorEastAsia" w:hAnsiTheme="majorHAnsi" w:cstheme="majorBidi"/>
-                <w:szCs w:val="24"/>
-              </w:rPr>
-              <w:t xml:space="preserve"> </w:t>
-            </w:r>
-            <w:r>
-              <w:rPr>
-                <w:rFonts w:asciiTheme="majorHAnsi" w:eastAsiaTheme="majorEastAsia" w:hAnsiTheme="majorHAnsi" w:cstheme="majorBidi"/>
-                <w:szCs w:val="24"/>
-              </w:rPr>
-              <w:t>Settings\</w:t>
+              <w:t>EDI="C:\Program and Settings\</w:t>
             </w:r>
             <w:proofErr w:type="spellStart"/>
             <w:r>
@@ -3215,42 +3201,7 @@
                 <w:b w:val="0"/>
                 <w:bCs/>
               </w:rPr>
-              <w:t xml:space="preserve"> </w:t>
-            </w:r>
-            <w:r>
-              <w:rPr>
-                <w:b w:val="0"/>
-                <w:bCs/>
-              </w:rPr>
-              <w:t>(</w:t>
-            </w:r>
-            <w:r>
-              <w:rPr>
-                <w:b w:val="0"/>
-                <w:bCs/>
-              </w:rPr>
-              <w:t>EBX</w:t>
-            </w:r>
-            <w:r>
-              <w:rPr>
-                <w:b w:val="0"/>
-                <w:bCs/>
-              </w:rPr>
-              <w:t xml:space="preserve"> contiene già il valore </w:t>
-            </w:r>
-            <w:r>
-              <w:rPr>
-                <w:b w:val="0"/>
-                <w:bCs/>
-              </w:rPr>
-              <w:t>11</w:t>
-            </w:r>
-            <w:r>
-              <w:rPr>
-                <w:b w:val="0"/>
-                <w:bCs/>
-              </w:rPr>
-              <w:t>)</w:t>
+              <w:t xml:space="preserve"> (EBX contiene già il valore 11)</w:t>
             </w:r>
             <w:r>
               <w:rPr>
@@ -3525,6 +3476,9 @@
         <w:jc w:val="center"/>
       </w:pPr>
       <w:r>
+        <w:rPr>
+          <w:noProof/>
+        </w:rPr>
         <w:lastRenderedPageBreak/>
         <w:drawing>
           <wp:inline distT="0" distB="0" distL="0" distR="0" wp14:anchorId="3F59A303" wp14:editId="09CDC1E5">
@@ -3637,13 +3591,7 @@
         <w:rPr>
           <w:color w:val="00B050"/>
         </w:rPr>
-        <w:t xml:space="preserve">freccia </w:t>
-      </w:r>
-      <w:r>
-        <w:rPr>
-          <w:color w:val="00B050"/>
-        </w:rPr>
-        <w:t xml:space="preserve">verde </w:t>
+        <w:t xml:space="preserve">freccia verde </w:t>
       </w:r>
       <w:r>
         <w:rPr>
@@ -3831,6 +3779,7 @@
       </w:pPr>
       <w:r>
         <w:rPr>
+          <w:noProof/>
           <w:color w:val="auto"/>
         </w:rPr>
         <w:drawing>
@@ -3990,20 +3939,13 @@
       <w:r>
         <w:t xml:space="preserve">n </w:t>
       </w:r>
+      <w:proofErr w:type="spellStart"/>
       <w:r>
         <w:rPr>
           <w:b/>
           <w:bCs/>
         </w:rPr>
-        <w:t>d</w:t>
-      </w:r>
-      <w:proofErr w:type="spellStart"/>
-      <w:r>
-        <w:rPr>
-          <w:b/>
-          <w:bCs/>
-        </w:rPr>
-        <w:t>ownloader</w:t>
+        <w:t>downloader</w:t>
       </w:r>
       <w:proofErr w:type="spellEnd"/>
       <w:r>
@@ -4172,10 +4114,7 @@
       </w:r>
       <w:proofErr w:type="spellEnd"/>
       <w:r>
-        <w:t xml:space="preserve"> è un ransomware</w:t>
-      </w:r>
-      <w:r>
-        <w:t>.</w:t>
+        <w:t xml:space="preserve"> è un ransomware.</w:t>
       </w:r>
     </w:p>
     <w:p/>
@@ -4463,10 +4402,7 @@
     </w:p>
     <w:p>
       <w:r>
-        <w:t>In questo link sono presenti degli esempi esaustivi per ogni tipologia con l’estratto di codice che ci si attende per poter definire la tipologia che si sta trattando</w:t>
-      </w:r>
-      <w:r>
-        <w:t xml:space="preserve">: </w:t>
+        <w:t xml:space="preserve">In questo link sono presenti degli esempi esaustivi per ogni tipologia con l’estratto di codice che ci si attende per poter definire la tipologia che si sta trattando: </w:t>
       </w:r>
       <w:hyperlink r:id="rId12" w:history="1">
         <w:r>
@@ -4681,10 +4617,7 @@
               <w:contextualSpacing w:val="0"/>
             </w:pPr>
             <w:r>
-              <w:t>S</w:t>
-            </w:r>
-            <w:r>
-              <w:t xml:space="preserve">posta il valore </w:t>
+              <w:t xml:space="preserve">Sposta il valore </w:t>
             </w:r>
             <w:proofErr w:type="gramStart"/>
             <w:r>
@@ -4692,10 +4625,7 @@
             </w:r>
             <w:proofErr w:type="gramEnd"/>
             <w:r>
-              <w:t xml:space="preserve"> nel registro </w:t>
-            </w:r>
-            <w:r>
-              <w:t>EBX</w:t>
+              <w:t xml:space="preserve"> nel registro EBX</w:t>
             </w:r>
           </w:p>
         </w:tc>
@@ -4847,36 +4777,17 @@
               <w:t xml:space="preserve">In questo </w:t>
             </w:r>
             <w:r>
-              <w:t>caso, quindi,</w:t>
-            </w:r>
-            <w:r>
-              <w:t xml:space="preserve"> </w:t>
+              <w:t xml:space="preserve">caso, quindi, </w:t>
             </w:r>
             <w:r>
               <w:rPr>
                 <w:b/>
                 <w:bCs/>
               </w:rPr>
-              <w:t xml:space="preserve">non </w:t>
-            </w:r>
-            <w:r>
-              <w:rPr>
-                <w:b/>
-                <w:bCs/>
-              </w:rPr>
-              <w:t>viene effettuato</w:t>
-            </w:r>
-            <w:r>
-              <w:t xml:space="preserve"> il salto </w:t>
-            </w:r>
-            <w:r>
-              <w:t>poiché</w:t>
-            </w:r>
-            <w:r>
-              <w:t xml:space="preserve"> gli operandi sono identici (risultato sottrazione è 0 e ZF viene settato a 1)</w:t>
-            </w:r>
-            <w:r>
-              <w:t>.</w:t>
+              <w:t>non viene effettuato</w:t>
+            </w:r>
+            <w:r>
+              <w:t xml:space="preserve"> il salto poiché gli operandi sono identici (risultato sottrazione è 0 e ZF viene settato a 1).</w:t>
             </w:r>
           </w:p>
         </w:tc>
@@ -4988,13 +4899,7 @@
             </w:r>
             <w:proofErr w:type="gramEnd"/>
             <w:r>
-              <w:t xml:space="preserve"> con il contenuto del registro </w:t>
-            </w:r>
-            <w:r>
-              <w:t>EBX</w:t>
-            </w:r>
-            <w:r>
-              <w:t xml:space="preserve">, l’istruzione </w:t>
+              <w:t xml:space="preserve"> con il contenuto del registro EBX, l’istruzione </w:t>
             </w:r>
             <w:proofErr w:type="spellStart"/>
             <w:r>
@@ -5006,15 +4911,7 @@
             </w:r>
             <w:r>
               <w:br/>
-            </w:r>
-            <w:r>
-              <w:t xml:space="preserve">In questo </w:t>
-            </w:r>
-            <w:r>
-              <w:t xml:space="preserve">caso </w:t>
-            </w:r>
-            <w:r>
-              <w:t>“operando destinazione = operando sorgente” e quindi “ZF=1” e “CF=0”</w:t>
+              <w:t>In questo caso “operando destinazione = operando sorgente” e quindi “ZF=1” e “CF=0”</w:t>
             </w:r>
           </w:p>
         </w:tc>
@@ -5074,13 +4971,7 @@
               <w:contextualSpacing w:val="0"/>
             </w:pPr>
             <w:r>
-              <w:t xml:space="preserve">Salto condizionale: salta alla locazione di memoria se “ZF </w:t>
-            </w:r>
-            <w:r>
-              <w:t>=</w:t>
-            </w:r>
-            <w:r>
-              <w:t xml:space="preserve">1”. </w:t>
+              <w:t xml:space="preserve">Salto condizionale: salta alla locazione di memoria se “ZF =1”. </w:t>
             </w:r>
           </w:p>
           <w:p>
@@ -5236,10 +5127,7 @@
               <w:contextualSpacing w:val="0"/>
             </w:pPr>
             <w:r>
-              <w:t>Questa parte di codice non viene eseguita rispetto ai salti condizionali visti in precedenza.</w:t>
-            </w:r>
-            <w:r>
-              <w:t xml:space="preserve"> </w:t>
+              <w:t xml:space="preserve">Questa parte di codice non viene eseguita rispetto ai salti condizionali visti in precedenza. </w:t>
             </w:r>
           </w:p>
           <w:p>
@@ -5275,6 +5163,79 @@
             </w:pPr>
             <w:r>
               <w:t>Questo URL viene caricato nel registro EAX.</w:t>
+            </w:r>
+          </w:p>
+          <w:p>
+            <w:pPr>
+              <w:spacing w:after="180" w:line="240" w:lineRule="auto"/>
+              <w:contextualSpacing w:val="0"/>
+            </w:pPr>
+          </w:p>
+          <w:p>
+            <w:pPr>
+              <w:spacing w:after="180" w:line="240" w:lineRule="auto"/>
+              <w:contextualSpacing w:val="0"/>
+            </w:pPr>
+            <w:r>
+              <w:t xml:space="preserve">EDI è un registro utilizzato come un registro general </w:t>
+            </w:r>
+            <w:proofErr w:type="spellStart"/>
+            <w:r>
+              <w:t>purpose</w:t>
+            </w:r>
+            <w:proofErr w:type="spellEnd"/>
+            <w:r>
+              <w:t xml:space="preserve"> che contiene l’i</w:t>
+            </w:r>
+            <w:r>
+              <w:t xml:space="preserve">ndirizzo </w:t>
+            </w:r>
+            <w:r>
+              <w:t xml:space="preserve">di destinazione in caso di operazioni con le stringhe. </w:t>
+            </w:r>
+          </w:p>
+          <w:p>
+            <w:pPr>
+              <w:spacing w:after="180" w:line="240" w:lineRule="auto"/>
+              <w:contextualSpacing w:val="0"/>
+            </w:pPr>
+            <w:r>
+              <w:t xml:space="preserve">A mio avviso in questo caso il codice non è completo perché </w:t>
+            </w:r>
+            <w:r>
+              <w:t>manca l’utilizzo del registro ESI, che contiene l’indirizzo sorgente durante la manipolazione di stringhe in qui entra in gioco il DF (</w:t>
+            </w:r>
+            <w:proofErr w:type="spellStart"/>
+            <w:r>
+              <w:t>Direction</w:t>
+            </w:r>
+            <w:proofErr w:type="spellEnd"/>
+            <w:r>
+              <w:t xml:space="preserve"> Flag) che può essere usato per determinare la direzione con l’utilizzo di istruzioni come </w:t>
+            </w:r>
+            <w:proofErr w:type="spellStart"/>
+            <w:r>
+              <w:rPr>
+                <w:b/>
+                <w:bCs/>
+              </w:rPr>
+              <w:t>cld</w:t>
+            </w:r>
+            <w:proofErr w:type="spellEnd"/>
+            <w:r>
+              <w:t xml:space="preserve"> e </w:t>
+            </w:r>
+            <w:proofErr w:type="spellStart"/>
+            <w:r>
+              <w:rPr>
+                <w:b/>
+                <w:bCs/>
+              </w:rPr>
+              <w:t>std</w:t>
+            </w:r>
+            <w:proofErr w:type="spellEnd"/>
+            <w:r>
+              <w:t>. *</w:t>
             </w:r>
           </w:p>
         </w:tc>
@@ -5469,6 +5430,27 @@
           <w:bCs/>
         </w:rPr>
       </w:pPr>
+      <w:r>
+        <w:rPr>
+          <w:sz w:val="20"/>
+        </w:rPr>
+        <w:t xml:space="preserve">* </w:t>
+      </w:r>
+      <w:hyperlink r:id="rId13" w:history="1">
+        <w:r>
+          <w:rPr>
+            <w:rStyle w:val="Collegamentoipertestuale"/>
+            <w:sz w:val="20"/>
+          </w:rPr>
+          <w:t>https://en.wikibooks.org/wiki/X86_Assembly/Data_Transfer#Move_String</w:t>
+        </w:r>
+      </w:hyperlink>
+      <w:r>
+        <w:rPr>
+          <w:sz w:val="20"/>
+        </w:rPr>
+        <w:t xml:space="preserve"> </w:t>
+      </w:r>
       <w:r>
         <w:rPr>
           <w:b/>
@@ -5715,27 +5697,82 @@
             <w:pPr>
               <w:spacing w:after="180" w:line="336" w:lineRule="auto"/>
               <w:contextualSpacing w:val="0"/>
+            </w:pPr>
+            <w:r>
+              <w:t xml:space="preserve">Questo </w:t>
+            </w:r>
+            <w:proofErr w:type="spellStart"/>
+            <w:r>
+              <w:t>path</w:t>
+            </w:r>
+            <w:proofErr w:type="spellEnd"/>
+            <w:r>
+              <w:t xml:space="preserve"> viene caricato nel registro EDX.</w:t>
+            </w:r>
+          </w:p>
+          <w:p>
+            <w:pPr>
+              <w:spacing w:after="180" w:line="240" w:lineRule="auto"/>
+              <w:contextualSpacing w:val="0"/>
+            </w:pPr>
+            <w:r>
+              <w:t xml:space="preserve">EDI è un registro utilizzato come un registro general </w:t>
+            </w:r>
+            <w:proofErr w:type="spellStart"/>
+            <w:r>
+              <w:t>purpose</w:t>
+            </w:r>
+            <w:proofErr w:type="spellEnd"/>
+            <w:r>
+              <w:t xml:space="preserve"> che contiene l’indirizzo di destinazione in caso di operazioni con le stringhe. </w:t>
+            </w:r>
+          </w:p>
+          <w:p>
+            <w:pPr>
+              <w:spacing w:after="180" w:line="336" w:lineRule="auto"/>
+              <w:contextualSpacing w:val="0"/>
               <w:rPr>
                 <w:rFonts w:asciiTheme="majorHAnsi" w:eastAsiaTheme="majorEastAsia" w:hAnsiTheme="majorHAnsi" w:cstheme="majorBidi"/>
                 <w:szCs w:val="24"/>
               </w:rPr>
             </w:pPr>
             <w:r>
-              <w:t xml:space="preserve">Questo </w:t>
+              <w:t>A mio avviso in questo caso il codice non è completo perché manca l’utilizzo del registro ESI, che contiene l’indirizzo sorgente durante la manipolazione di stringhe in qui entra in gioco il DF (</w:t>
             </w:r>
             <w:proofErr w:type="spellStart"/>
             <w:r>
-              <w:t>path</w:t>
+              <w:t>Direction</w:t>
             </w:r>
             <w:proofErr w:type="spellEnd"/>
             <w:r>
-              <w:t xml:space="preserve"> viene caricato nel registro E</w:t>
-            </w:r>
-            <w:r>
-              <w:t>D</w:t>
-            </w:r>
-            <w:r>
-              <w:t>X.</w:t>
+              <w:t xml:space="preserve"> Flag) che può essere usato per determinare la direzione con l’utilizzo di istruzioni come </w:t>
+            </w:r>
+            <w:proofErr w:type="spellStart"/>
+            <w:r>
+              <w:rPr>
+                <w:b/>
+                <w:bCs/>
+              </w:rPr>
+              <w:t>cld</w:t>
+            </w:r>
+            <w:proofErr w:type="spellEnd"/>
+            <w:r>
+              <w:t xml:space="preserve"> e </w:t>
+            </w:r>
+            <w:proofErr w:type="spellStart"/>
+            <w:r>
+              <w:rPr>
+                <w:b/>
+                <w:bCs/>
+              </w:rPr>
+              <w:t>std</w:t>
+            </w:r>
+            <w:proofErr w:type="spellEnd"/>
+            <w:r>
+              <w:t>.</w:t>
+            </w:r>
+            <w:r>
+              <w:t xml:space="preserve"> *</w:t>
             </w:r>
           </w:p>
         </w:tc>
@@ -5815,13 +5852,7 @@
               </w:rPr>
             </w:pPr>
             <w:r>
-              <w:t xml:space="preserve">Il valore del registro </w:t>
-            </w:r>
-            <w:r>
-              <w:t>EDX</w:t>
-            </w:r>
-            <w:r>
-              <w:t xml:space="preserve"> viene caricato sullo </w:t>
+              <w:t xml:space="preserve">Il valore del registro EDX viene caricato sullo </w:t>
             </w:r>
             <w:proofErr w:type="spellStart"/>
             <w:r>
@@ -5970,8 +6001,43 @@
         </w:rPr>
       </w:pPr>
     </w:p>
+    <w:p>
+      <w:pPr>
+        <w:rPr>
+          <w:sz w:val="20"/>
+        </w:rPr>
+      </w:pPr>
+      <w:r>
+        <w:rPr>
+          <w:b/>
+          <w:bCs/>
+        </w:rPr>
+        <w:t xml:space="preserve"> </w:t>
+      </w:r>
+      <w:r>
+        <w:rPr>
+          <w:sz w:val="20"/>
+        </w:rPr>
+        <w:t xml:space="preserve">* </w:t>
+      </w:r>
+      <w:hyperlink r:id="rId14" w:history="1">
+        <w:r>
+          <w:rPr>
+            <w:rStyle w:val="Collegamentoipertestuale"/>
+            <w:sz w:val="20"/>
+          </w:rPr>
+          <w:t>https://en.wikibooks.org/wiki/X86_Assembly/Data_Transfer#Move_String</w:t>
+        </w:r>
+      </w:hyperlink>
+      <w:r>
+        <w:rPr>
+          <w:sz w:val="20"/>
+        </w:rPr>
+        <w:t xml:space="preserve"> </w:t>
+      </w:r>
+    </w:p>
     <w:sectPr>
-      <w:headerReference w:type="default" r:id="rId13"/>
+      <w:headerReference w:type="default" r:id="rId15"/>
       <w:pgSz w:w="11906" w:h="16838" w:code="9"/>
       <w:pgMar w:top="720" w:right="1152" w:bottom="720" w:left="1152" w:header="0" w:footer="0" w:gutter="0"/>
       <w:pgNumType w:start="1"/>

</xml_diff>